<commit_message>
Added reference to 64-bit systems.
</commit_message>
<xml_diff>
--- a/README - GammaSensorSimulator.docx
+++ b/README - GammaSensorSimulator.docx
@@ -29,12 +29,7 @@
             <w:pStyle w:val="TOCHeading"/>
           </w:pPr>
           <w:r>
-            <w:t xml:space="preserve">Table of </w:t>
-          </w:r>
-          <w:bookmarkStart w:id="0" w:name="_GoBack"/>
-          <w:bookmarkEnd w:id="0"/>
-          <w:r>
-            <w:t>Contents</w:t>
+            <w:t>Table of Contents</w:t>
           </w:r>
         </w:p>
         <w:p>
@@ -213,12 +208,12 @@
       <w:pPr>
         <w:pStyle w:val="Heading1"/>
       </w:pPr>
-      <w:bookmarkStart w:id="1" w:name="_Toc462756838"/>
+      <w:bookmarkStart w:id="0" w:name="_Toc462756838"/>
       <w:r>
         <w:lastRenderedPageBreak/>
         <w:t>Code Description</w:t>
       </w:r>
-      <w:bookmarkEnd w:id="1"/>
+      <w:bookmarkEnd w:id="0"/>
     </w:p>
     <w:p/>
     <w:p>
@@ -246,15 +241,26 @@
       <w:r>
         <w:t xml:space="preserve"> The output can be tested by the application </w:t>
       </w:r>
+      <w:proofErr w:type="spellStart"/>
       <w:r>
         <w:rPr>
           <w:color w:val="0000FF"/>
         </w:rPr>
         <w:t>GammaSensorTester</w:t>
       </w:r>
+      <w:proofErr w:type="spellEnd"/>
       <w:r>
         <w:t>.</w:t>
       </w:r>
+      <w:r>
+        <w:br/>
+      </w:r>
+      <w:r>
+        <w:br/>
+        <w:t>The provided dll file is for Windows 64-bit systems.</w:t>
+      </w:r>
+      <w:bookmarkStart w:id="1" w:name="_GoBack"/>
+      <w:bookmarkEnd w:id="1"/>
       <w:r>
         <w:br/>
       </w:r>
@@ -2128,7 +2134,7 @@
 </file>
 
 <file path=customXml/itemProps1.xml><?xml version="1.0" encoding="utf-8"?>
-<ds:datastoreItem xmlns:ds="http://schemas.openxmlformats.org/officeDocument/2006/customXml" ds:itemID="{E0272678-23B9-42C3-9B13-0FE20758CA8C}">
+<ds:datastoreItem xmlns:ds="http://schemas.openxmlformats.org/officeDocument/2006/customXml" ds:itemID="{9AB3DA2E-6D6D-4517-BAE2-02A8890FFC60}">
   <ds:schemaRefs>
     <ds:schemaRef ds:uri="http://schemas.openxmlformats.org/officeDocument/2006/bibliography"/>
   </ds:schemaRefs>

</xml_diff>